<commit_message>
BM Clearance and Processing implemented
</commit_message>
<xml_diff>
--- a/public/templates/critical-skills.docx
+++ b/public/templates/critical-skills.docx
@@ -195,13 +195,6 @@
           <w:szCs w:val="28"/>
         </w:rPr>
         <w:tab/>
-      </w:r>
-      <w:r>
-        <w:rPr>
-          <w:sz w:val="28"/>
-          <w:szCs w:val="28"/>
-        </w:rPr>
-        <w:tab/>
         <w:t>:</w:t>
       </w:r>
       <w:r>
@@ -216,7 +209,7 @@
           <w:sz w:val="28"/>
           <w:szCs w:val="28"/>
         </w:rPr>
-        <w:t>19 MARCH 2025</w:t>
+        <w:t>{{DATE_LONG}}</w:t>
       </w:r>
     </w:p>
     <w:p>
@@ -330,31 +323,7 @@
           </w:tcPr>
           <w:p>
             <w:r>
-              <w:rPr>
-                <w:highlight w:val="white"/>
-              </w:rPr>
-              <w:t>CS</w:t>
-            </w:r>
-            <w:r>
-              <w:rPr>
-                <w:highlight w:val="white"/>
-              </w:rPr>
-              <w:t>-2025-</w:t>
-            </w:r>
-            <w:r>
-              <w:rPr>
-                <w:highlight w:val="white"/>
-              </w:rPr>
-              <w:t>0319</w:t>
-            </w:r>
-            <w:r>
-              <w:rPr>
-                <w:highlight w:val="white"/>
-              </w:rPr>
-              <w:t>-</w:t>
-            </w:r>
-            <w:r>
-              <w:t>001-049</w:t>
+              <w:t>{{control_number}}</w:t>
             </w:r>
           </w:p>
         </w:tc>
@@ -384,7 +353,7 @@
           </w:tcPr>
           <w:p>
             <w:r>
-              <w:t>JUAN DELA CRUZ</w:t>
+              <w:t>{{name}}</w:t>
             </w:r>
           </w:p>
         </w:tc>
@@ -414,7 +383,13 @@
           </w:tcPr>
           <w:p>
             <w:r>
-              <w:t>CLERK</w:t>
+              <w:t>{</w:t>
+            </w:r>
+            <w:r>
+              <w:t>{</w:t>
+            </w:r>
+            <w:r>
+              <w:t>position}}</w:t>
             </w:r>
           </w:p>
         </w:tc>
@@ -444,7 +419,16 @@
           </w:tcPr>
           <w:p>
             <w:r>
-              <w:t xml:space="preserve">1,500 AED </w:t>
+              <w:t>{{salary}}</w:t>
+            </w:r>
+            <w:r>
+              <w:t xml:space="preserve"> </w:t>
+            </w:r>
+            <w:r>
+              <w:t>USD</w:t>
+            </w:r>
+            <w:r>
+              <w:t xml:space="preserve"> </w:t>
             </w:r>
             <w:r>
               <w:t>/ MONTH</w:t>
@@ -482,7 +466,7 @@
           </w:tcPr>
           <w:p>
             <w:r>
-              <w:t>UNITED ARAB EMIRATES</w:t>
+              <w:t>{{destination}}</w:t>
             </w:r>
           </w:p>
         </w:tc>
@@ -512,7 +496,7 @@
           </w:tcPr>
           <w:p>
             <w:r>
-              <w:t>PAL</w:t>
+              <w:t>{{new_principal_name}}</w:t>
             </w:r>
           </w:p>
         </w:tc>
@@ -542,7 +526,7 @@
           </w:tcPr>
           <w:p>
             <w:r>
-              <w:t>23 FEBRUARY 2024 TO 22 FEBRUARY 2026</w:t>
+              <w:t>{{employment_duration}}</w:t>
             </w:r>
           </w:p>
         </w:tc>
@@ -572,7 +556,7 @@
           </w:tcPr>
           <w:p>
             <w:r>
-              <w:t>27 FEBRUARY 2025</w:t>
+              <w:t>{{date_arrival_long}}</w:t>
             </w:r>
           </w:p>
         </w:tc>
@@ -602,7 +586,7 @@
           </w:tcPr>
           <w:p>
             <w:r>
-              <w:t>10 APRIL 2025</w:t>
+              <w:t>{{date_departure_long}}</w:t>
             </w:r>
           </w:p>
         </w:tc>
@@ -644,7 +628,7 @@
                 <w:sz w:val="22"/>
                 <w:szCs w:val="22"/>
               </w:rPr>
-              <w:t>SAME EMPLOYER</w:t>
+              <w:t>{{remarks}}</w:t>
             </w:r>
           </w:p>
         </w:tc>
@@ -780,6 +764,14 @@
       <w:r>
         <w:rPr>
           <w:i/>
+          <w:sz w:val="28"/>
+          <w:szCs w:val="28"/>
+        </w:rPr>
+        <w:t xml:space="preserve">         </w:t>
+      </w:r>
+      <w:r>
+        <w:rPr>
+          <w:i/>
         </w:rPr>
         <w:t>Recommending Approval to Process:</w:t>
       </w:r>
@@ -832,28 +824,7 @@
       </w:pPr>
       <w:r>
         <w:tab/>
-      </w:r>
-      <w:r>
-        <w:tab/>
-      </w:r>
-      <w:r>
-        <w:tab/>
-      </w:r>
-      <w:r>
-        <w:tab/>
-      </w:r>
-      <w:r>
-        <w:tab/>
-      </w:r>
-      <w:r>
-        <w:tab/>
-      </w:r>
-      <w:r>
-        <w:tab/>
-      </w:r>
-      <w:r>
-        <w:tab/>
-        <w:t xml:space="preserve">        __________________________________                                                                                                                                                                                          </w:t>
+        <w:t xml:space="preserve">__________________________________                                                                                                                                                                                          </w:t>
       </w:r>
       <w:r>
         <w:rPr>
@@ -902,6 +873,17 @@
           <w:b/>
         </w:rPr>
         <w:tab/>
+      </w:r>
+      <w:r>
+        <w:rPr>
+          <w:b/>
+        </w:rPr>
+        <w:t xml:space="preserve">      </w:t>
+      </w:r>
+      <w:r>
+        <w:rPr>
+          <w:b/>
+        </w:rPr>
         <w:t>ATTY. APRIL R. CASABUENA</w:t>
       </w:r>
     </w:p>
@@ -946,7 +928,13 @@
       </w:r>
       <w:r>
         <w:tab/>
-        <w:t xml:space="preserve">            Regional Director</w:t>
+        <w:t xml:space="preserve">            </w:t>
+      </w:r>
+      <w:r>
+        <w:t xml:space="preserve">       </w:t>
+      </w:r>
+      <w:r>
+        <w:t>Regional Director</w:t>
       </w:r>
     </w:p>
     <w:p>
@@ -1004,30 +992,21 @@
         <w:t xml:space="preserve">     </w:t>
       </w:r>
     </w:p>
+    <w:p/>
+    <w:p/>
     <w:p>
       <w:pPr>
-        <w:ind w:left="3600"/>
-      </w:pPr>
-    </w:p>
-    <w:p>
-      <w:pPr>
-        <w:ind w:left="3600"/>
+        <w:jc w:val="center"/>
       </w:pPr>
       <w:r>
         <w:rPr>
           <w:i/>
         </w:rPr>
-        <w:t xml:space="preserve">       Approved for Processing:</w:t>
+        <w:t>Approved for Processing:</w:t>
       </w:r>
     </w:p>
     <w:p/>
     <w:p>
-      <w:r>
-        <w:rPr>
-          <w:b/>
-        </w:rPr>
-        <w:tab/>
-      </w:r>
       <w:r>
         <w:rPr>
           <w:noProof/>
@@ -2170,7 +2149,6 @@
   <w:style w:type="character" w:default="1" w:styleId="DefaultParagraphFont">
     <w:name w:val="Default Paragraph Font"/>
     <w:uiPriority w:val="1"/>
-    <w:semiHidden/>
     <w:unhideWhenUsed/>
   </w:style>
   <w:style w:type="table" w:default="1" w:styleId="TableNormal">

</xml_diff>

<commit_message>
No verified BM done
</commit_message>
<xml_diff>
--- a/public/templates/critical-skills.docx
+++ b/public/templates/critical-skills.docx
@@ -204,6 +204,7 @@
         </w:rPr>
         <w:tab/>
       </w:r>
+      <w:bookmarkStart w:id="0" w:name="_Hlk206548721"/>
       <w:r>
         <w:rPr>
           <w:sz w:val="28"/>
@@ -211,6 +212,7 @@
         </w:rPr>
         <w:t>{{DATE_LONG}}</w:t>
       </w:r>
+      <w:bookmarkEnd w:id="0"/>
     </w:p>
     <w:p>
       <w:r>
@@ -323,7 +325,15 @@
           </w:tcPr>
           <w:p>
             <w:r>
-              <w:t>{{control_number}}</w:t>
+              <w:t>{{</w:t>
+            </w:r>
+            <w:proofErr w:type="spellStart"/>
+            <w:r>
+              <w:t>control_number</w:t>
+            </w:r>
+            <w:proofErr w:type="spellEnd"/>
+            <w:r>
+              <w:t>}}</w:t>
             </w:r>
           </w:p>
         </w:tc>
@@ -496,7 +506,15 @@
           </w:tcPr>
           <w:p>
             <w:r>
-              <w:t>{{new_principal_name}}</w:t>
+              <w:t>{{</w:t>
+            </w:r>
+            <w:proofErr w:type="spellStart"/>
+            <w:r>
+              <w:t>new_principal_name</w:t>
+            </w:r>
+            <w:proofErr w:type="spellEnd"/>
+            <w:r>
+              <w:t>}}</w:t>
             </w:r>
           </w:p>
         </w:tc>
@@ -526,7 +544,15 @@
           </w:tcPr>
           <w:p>
             <w:r>
-              <w:t>{{employment_duration}}</w:t>
+              <w:t>{{</w:t>
+            </w:r>
+            <w:proofErr w:type="spellStart"/>
+            <w:r>
+              <w:t>employment_duration</w:t>
+            </w:r>
+            <w:proofErr w:type="spellEnd"/>
+            <w:r>
+              <w:t>}}</w:t>
             </w:r>
           </w:p>
         </w:tc>
@@ -556,7 +582,15 @@
           </w:tcPr>
           <w:p>
             <w:r>
-              <w:t>{{date_arrival_long}}</w:t>
+              <w:t>{{</w:t>
+            </w:r>
+            <w:proofErr w:type="spellStart"/>
+            <w:r>
+              <w:t>date_arrival_long</w:t>
+            </w:r>
+            <w:proofErr w:type="spellEnd"/>
+            <w:r>
+              <w:t>}}</w:t>
             </w:r>
           </w:p>
         </w:tc>
@@ -586,7 +620,15 @@
           </w:tcPr>
           <w:p>
             <w:r>
-              <w:t>{{date_departure_long}}</w:t>
+              <w:t>{{</w:t>
+            </w:r>
+            <w:proofErr w:type="spellStart"/>
+            <w:r>
+              <w:t>date_departure_long</w:t>
+            </w:r>
+            <w:proofErr w:type="spellEnd"/>
+            <w:r>
+              <w:t>}}</w:t>
             </w:r>
           </w:p>
         </w:tc>
@@ -1392,7 +1434,43 @@
         <w:sz w:val="18"/>
         <w:szCs w:val="18"/>
       </w:rPr>
-      <w:t>Basement Andenson Bldg. II, Brgy. Parian, Calamba City, Laguna 4027</w:t>
+      <w:t xml:space="preserve">Basement </w:t>
+    </w:r>
+    <w:proofErr w:type="spellStart"/>
+    <w:r>
+      <w:rPr>
+        <w:color w:val="000000"/>
+        <w:sz w:val="18"/>
+        <w:szCs w:val="18"/>
+      </w:rPr>
+      <w:t>Andenson</w:t>
+    </w:r>
+    <w:proofErr w:type="spellEnd"/>
+    <w:r>
+      <w:rPr>
+        <w:color w:val="000000"/>
+        <w:sz w:val="18"/>
+        <w:szCs w:val="18"/>
+      </w:rPr>
+      <w:t xml:space="preserve"> Bldg. II, </w:t>
+    </w:r>
+    <w:proofErr w:type="spellStart"/>
+    <w:r>
+      <w:rPr>
+        <w:color w:val="000000"/>
+        <w:sz w:val="18"/>
+        <w:szCs w:val="18"/>
+      </w:rPr>
+      <w:t>Brgy</w:t>
+    </w:r>
+    <w:proofErr w:type="spellEnd"/>
+    <w:r>
+      <w:rPr>
+        <w:color w:val="000000"/>
+        <w:sz w:val="18"/>
+        <w:szCs w:val="18"/>
+      </w:rPr>
+      <w:t>. Parian, Calamba City, Laguna 4027</w:t>
     </w:r>
   </w:p>
 </w:hdr>
@@ -2149,6 +2227,7 @@
   <w:style w:type="character" w:default="1" w:styleId="DefaultParagraphFont">
     <w:name w:val="Default Paragraph Font"/>
     <w:uiPriority w:val="1"/>
+    <w:semiHidden/>
     <w:unhideWhenUsed/>
   </w:style>
   <w:style w:type="table" w:default="1" w:styleId="TableNormal">
@@ -2487,6 +2566,48 @@
       <w:tblStyleRowBandSize w:val="1"/>
       <w:tblStyleColBandSize w:val="1"/>
     </w:tblPr>
+  </w:style>
+  <w:style w:type="paragraph" w:styleId="Header">
+    <w:name w:val="header"/>
+    <w:basedOn w:val="Normal"/>
+    <w:link w:val="HeaderChar"/>
+    <w:uiPriority w:val="99"/>
+    <w:unhideWhenUsed/>
+    <w:rsid w:val="00DF6A2C"/>
+    <w:pPr>
+      <w:tabs>
+        <w:tab w:val="center" w:pos="4513"/>
+        <w:tab w:val="right" w:pos="9026"/>
+      </w:tabs>
+    </w:pPr>
+  </w:style>
+  <w:style w:type="character" w:customStyle="1" w:styleId="HeaderChar">
+    <w:name w:val="Header Char"/>
+    <w:basedOn w:val="DefaultParagraphFont"/>
+    <w:link w:val="Header"/>
+    <w:uiPriority w:val="99"/>
+    <w:rsid w:val="00DF6A2C"/>
+  </w:style>
+  <w:style w:type="paragraph" w:styleId="Footer">
+    <w:name w:val="footer"/>
+    <w:basedOn w:val="Normal"/>
+    <w:link w:val="FooterChar"/>
+    <w:uiPriority w:val="99"/>
+    <w:unhideWhenUsed/>
+    <w:rsid w:val="00DF6A2C"/>
+    <w:pPr>
+      <w:tabs>
+        <w:tab w:val="center" w:pos="4513"/>
+        <w:tab w:val="right" w:pos="9026"/>
+      </w:tabs>
+    </w:pPr>
+  </w:style>
+  <w:style w:type="character" w:customStyle="1" w:styleId="FooterChar">
+    <w:name w:val="Footer Char"/>
+    <w:basedOn w:val="DefaultParagraphFont"/>
+    <w:link w:val="Footer"/>
+    <w:uiPriority w:val="99"/>
+    <w:rsid w:val="00DF6A2C"/>
   </w:style>
 </w:styles>
 </file>

</xml_diff>